<commit_message>
I think everything works except for taken username
</commit_message>
<xml_diff>
--- a/Assignments/a3/documentation.docx
+++ b/Assignments/a3/documentation.docx
@@ -7,7 +7,7 @@
         <w:rPr>
           <w:rFonts w:ascii="Operator Mono Book" w:hAnsi="Operator Mono Book" w:cs="Times New Roman"/>
           <w:b/>
-          <w:sz w:val="44"/>
+          <w:sz w:val="36"/>
           <w:u w:val="single"/>
         </w:rPr>
       </w:pPr>
@@ -15,7 +15,7 @@
         <w:rPr>
           <w:rFonts w:ascii="Operator Mono Book" w:hAnsi="Operator Mono Book" w:cs="Times New Roman"/>
           <w:b/>
-          <w:sz w:val="44"/>
+          <w:sz w:val="36"/>
           <w:u w:val="single"/>
         </w:rPr>
         <w:t>Lorenzo Zafra – 1395521</w:t>
@@ -26,7 +26,7 @@
         <w:rPr>
           <w:rFonts w:ascii="Operator Mono Book" w:hAnsi="Operator Mono Book" w:cs="Times New Roman"/>
           <w:b/>
-          <w:sz w:val="44"/>
+          <w:sz w:val="36"/>
           <w:u w:val="single"/>
         </w:rPr>
       </w:pPr>
@@ -34,7 +34,7 @@
         <w:rPr>
           <w:rFonts w:ascii="Operator Mono Book" w:hAnsi="Operator Mono Book" w:cs="Times New Roman"/>
           <w:b/>
-          <w:sz w:val="44"/>
+          <w:sz w:val="36"/>
           <w:u w:val="single"/>
         </w:rPr>
         <w:t>CMPUT 379 Assignment 3</w:t>
@@ -43,7 +43,7 @@
         <w:rPr>
           <w:rFonts w:ascii="Operator Mono Book" w:hAnsi="Operator Mono Book" w:cs="Times New Roman"/>
           <w:b/>
-          <w:sz w:val="44"/>
+          <w:sz w:val="36"/>
           <w:u w:val="single"/>
         </w:rPr>
         <w:t xml:space="preserve"> Project Report</w:t>
@@ -62,53 +62,417 @@
         <w:rPr>
           <w:rFonts w:ascii="Operator Mono Book" w:hAnsi="Operator Mono Book" w:cs="Times New Roman"/>
           <w:b/>
+          <w:sz w:val="32"/>
+        </w:rPr>
+      </w:pPr>
+      <w:r>
+        <w:rPr>
+          <w:rFonts w:ascii="Operator Mono Book" w:hAnsi="Operator Mono Book" w:cs="Times New Roman"/>
+          <w:b/>
+          <w:sz w:val="32"/>
+        </w:rPr>
+        <w:t>Objectives:</w:t>
+      </w:r>
+    </w:p>
+    <w:p>
+      <w:pPr>
+        <w:rPr>
+          <w:rFonts w:ascii="Operator Mono Book" w:hAnsi="Operator Mono Book" w:cs="Times New Roman"/>
+        </w:rPr>
+      </w:pPr>
+      <w:r>
+        <w:rPr>
+          <w:rFonts w:ascii="Operator Mono Book" w:hAnsi="Operator Mono Book" w:cs="Times New Roman"/>
+        </w:rPr>
+        <w:t xml:space="preserve">The objective of the assignment is to learn </w:t>
+      </w:r>
+      <w:r>
+        <w:rPr>
+          <w:rFonts w:ascii="Operator Mono Book" w:hAnsi="Operator Mono Book" w:cs="Times New Roman"/>
+        </w:rPr>
+        <w:t xml:space="preserve">how to develop a client-server program and the quirks that comes with such programs. This assignment specifically focuses on </w:t>
+      </w:r>
+      <w:r>
+        <w:rPr>
+          <w:rFonts w:ascii="Operator Mono Book" w:hAnsi="Operator Mono Book" w:cs="Times New Roman"/>
+        </w:rPr>
+        <w:t>sockets</w:t>
+      </w:r>
+      <w:r>
+        <w:rPr>
+          <w:rFonts w:ascii="Operator Mono Book" w:hAnsi="Operator Mono Book" w:cs="Times New Roman"/>
+        </w:rPr>
+        <w:t xml:space="preserve"> for </w:t>
+      </w:r>
+      <w:r>
+        <w:rPr>
+          <w:rFonts w:ascii="Operator Mono Book" w:hAnsi="Operator Mono Book" w:cs="Times New Roman"/>
+        </w:rPr>
+        <w:t xml:space="preserve">communication. In addition, this assignment teaches us how to catch and control signals. </w:t>
+      </w:r>
+      <w:r>
+        <w:rPr>
+          <w:rFonts w:ascii="Operator Mono Book" w:hAnsi="Operator Mono Book" w:cs="Times New Roman"/>
+        </w:rPr>
+        <w:t>This assignment also taught us how to do various tests and experiments that deals with a client-server program as it can be quite tedious.</w:t>
+      </w:r>
+    </w:p>
+    <w:p>
+      <w:pPr>
+        <w:rPr>
+          <w:rFonts w:ascii="Operator Mono Book" w:hAnsi="Operator Mono Book" w:cs="Times New Roman"/>
+          <w:b/>
           <w:sz w:val="36"/>
         </w:rPr>
       </w:pPr>
-      <w:r>
+    </w:p>
+    <w:p>
+      <w:pPr>
+        <w:rPr>
+          <w:rFonts w:ascii="Operator Mono Book" w:hAnsi="Operator Mono Book" w:cs="Times New Roman"/>
+          <w:b/>
+          <w:sz w:val="32"/>
+        </w:rPr>
+      </w:pPr>
+      <w:r>
+        <w:rPr>
+          <w:rFonts w:ascii="Operator Mono Book" w:hAnsi="Operator Mono Book" w:cs="Times New Roman"/>
+          <w:b/>
+          <w:sz w:val="32"/>
+        </w:rPr>
+        <w:t>Design Overview:</w:t>
+      </w:r>
+    </w:p>
+    <w:p>
+      <w:pPr>
+        <w:pStyle w:val="ListParagraph"/>
+        <w:numPr>
+          <w:ilvl w:val="0"/>
+          <w:numId w:val="1"/>
+        </w:numPr>
+        <w:rPr>
+          <w:rFonts w:ascii="Operator Mono Book" w:hAnsi="Operator Mono Book" w:cs="Times New Roman"/>
+        </w:rPr>
+      </w:pPr>
+      <w:r>
+        <w:rPr>
+          <w:rFonts w:ascii="Operator Mono Book" w:hAnsi="Operator Mono Book" w:cs="Times New Roman"/>
+        </w:rPr>
+        <w:t>.c files – a2chat.c, server.c, client.c</w:t>
+      </w:r>
+    </w:p>
+    <w:p>
+      <w:pPr>
+        <w:pStyle w:val="ListParagraph"/>
+        <w:numPr>
+          <w:ilvl w:val="1"/>
+          <w:numId w:val="1"/>
+        </w:numPr>
+        <w:rPr>
+          <w:rFonts w:ascii="Operator Mono Book" w:hAnsi="Operator Mono Book" w:cs="Times New Roman"/>
+        </w:rPr>
+      </w:pPr>
+      <w:r>
+        <w:rPr>
+          <w:rFonts w:ascii="Operator Mono Book" w:hAnsi="Operator Mono Book" w:cs="Times New Roman"/>
+        </w:rPr>
+        <w:t>server.c contains all the functions and functionality that deals with the server.</w:t>
+      </w:r>
+    </w:p>
+    <w:p>
+      <w:pPr>
+        <w:pStyle w:val="ListParagraph"/>
+        <w:numPr>
+          <w:ilvl w:val="1"/>
+          <w:numId w:val="1"/>
+        </w:numPr>
+        <w:rPr>
+          <w:rFonts w:ascii="Operator Mono Book" w:hAnsi="Operator Mono Book" w:cs="Times New Roman"/>
+        </w:rPr>
+      </w:pPr>
+      <w:r>
+        <w:rPr>
+          <w:rFonts w:ascii="Operator Mono Book" w:hAnsi="Operator Mono Book" w:cs="Times New Roman"/>
+        </w:rPr>
+        <w:t>client.c contains all the functions and functionality that is needed by the client.</w:t>
+      </w:r>
+    </w:p>
+    <w:p>
+      <w:pPr>
+        <w:pStyle w:val="ListParagraph"/>
+        <w:numPr>
+          <w:ilvl w:val="1"/>
+          <w:numId w:val="1"/>
+        </w:numPr>
+        <w:rPr>
+          <w:rFonts w:ascii="Operator Mono Book" w:hAnsi="Operator Mono Book" w:cs="Times New Roman"/>
+        </w:rPr>
+      </w:pPr>
+      <w:r>
+        <w:rPr>
+          <w:rFonts w:ascii="Operator Mono Book" w:hAnsi="Operator Mono Book" w:cs="Times New Roman"/>
+        </w:rPr>
+        <w:t>a2chat.c is the main program which initializes either the server or the client.</w:t>
+      </w:r>
+    </w:p>
+    <w:p>
+      <w:pPr>
+        <w:pStyle w:val="ListParagraph"/>
+        <w:numPr>
+          <w:ilvl w:val="0"/>
+          <w:numId w:val="1"/>
+        </w:numPr>
+        <w:rPr>
+          <w:rFonts w:ascii="Operator Mono Book" w:hAnsi="Operator Mono Book" w:cs="Times New Roman"/>
+        </w:rPr>
+      </w:pPr>
+      <w:r>
+        <w:rPr>
+          <w:rFonts w:ascii="Operator Mono Book" w:hAnsi="Operator Mono Book" w:cs="Times New Roman"/>
+        </w:rPr>
+        <w:t>Created a struct “conn” which holds various information about the clients and its connection. The server looks</w:t>
+      </w:r>
+      <w:r>
+        <w:rPr>
+          <w:rFonts w:ascii="Operator Mono Book" w:hAnsi="Operator Mono Book" w:cs="Times New Roman"/>
+        </w:rPr>
+        <w:t xml:space="preserve"> at this struct to find the fd</w:t>
+      </w:r>
+      <w:r>
+        <w:rPr>
+          <w:rFonts w:ascii="Operator Mono Book" w:hAnsi="Operator Mono Book" w:cs="Times New Roman"/>
+        </w:rPr>
+        <w:t>, username</w:t>
+      </w:r>
+      <w:r>
+        <w:rPr>
+          <w:rFonts w:ascii="Operator Mono Book" w:hAnsi="Operator Mono Book" w:cs="Times New Roman"/>
+        </w:rPr>
+        <w:t>, start time, consecutive keep alive misses</w:t>
+      </w:r>
+      <w:r>
+        <w:rPr>
+          <w:rFonts w:ascii="Operator Mono Book" w:hAnsi="Operator Mono Book" w:cs="Times New Roman"/>
+        </w:rPr>
+        <w:t>, last activity</w:t>
+      </w:r>
+      <w:r>
+        <w:rPr>
+          <w:rFonts w:ascii="Operator Mono Book" w:hAnsi="Operator Mono Book" w:cs="Times New Roman"/>
+        </w:rPr>
+        <w:t xml:space="preserve"> and </w:t>
+      </w:r>
+      <w:r>
+        <w:rPr>
+          <w:rFonts w:ascii="Operator Mono Book" w:hAnsi="Operator Mono Book" w:cs="Times New Roman"/>
+        </w:rPr>
+        <w:t>recipients</w:t>
+      </w:r>
+      <w:r>
+        <w:rPr>
+          <w:rFonts w:ascii="Operator Mono Book" w:hAnsi="Operator Mono Book" w:cs="Times New Roman"/>
+        </w:rPr>
+        <w:t xml:space="preserve"> of a specific client.</w:t>
+      </w:r>
+    </w:p>
+    <w:p>
+      <w:pPr>
+        <w:pStyle w:val="ListParagraph"/>
+        <w:numPr>
+          <w:ilvl w:val="0"/>
+          <w:numId w:val="1"/>
+        </w:numPr>
+        <w:rPr>
+          <w:rFonts w:ascii="Operator Mono Book" w:hAnsi="Operator Mono Book" w:cs="Times New Roman"/>
+        </w:rPr>
+      </w:pPr>
+      <w:r>
+        <w:rPr>
+          <w:rFonts w:ascii="Operator Mono Book" w:hAnsi="Operator Mono Book" w:cs="Times New Roman"/>
+        </w:rPr>
+        <w:t>Created an enum for all the error codes that a user may encounter.</w:t>
+      </w:r>
+    </w:p>
+    <w:p>
+      <w:pPr>
+        <w:pStyle w:val="ListParagraph"/>
+        <w:numPr>
+          <w:ilvl w:val="0"/>
+          <w:numId w:val="1"/>
+        </w:numPr>
+        <w:rPr>
+          <w:rFonts w:ascii="Operator Mono Book" w:hAnsi="Operator Mono Book" w:cs="Times New Roman"/>
+        </w:rPr>
+      </w:pPr>
+      <w:r>
+        <w:rPr>
+          <w:rFonts w:ascii="Operator Mono Book" w:hAnsi="Operator Mono Book" w:cs="Times New Roman"/>
+        </w:rPr>
+        <w:t>To pass messages between clients and servers, the client is passing a message in a custom format which is then parsed by the server.</w:t>
+      </w:r>
+    </w:p>
+    <w:p>
+      <w:pPr>
+        <w:pStyle w:val="ListParagraph"/>
+        <w:numPr>
+          <w:ilvl w:val="0"/>
+          <w:numId w:val="1"/>
+        </w:numPr>
+        <w:rPr>
+          <w:rFonts w:ascii="Operator Mono Book" w:hAnsi="Operator Mono Book" w:cs="Times New Roman"/>
+        </w:rPr>
+      </w:pPr>
+      <w:r>
+        <w:rPr>
+          <w:rFonts w:ascii="Operator Mono Book" w:hAnsi="Operator Mono Book" w:cs="Times New Roman"/>
+        </w:rPr>
+        <w:t>The server ‘defragments’ its pollfd array when a client disconnects.</w:t>
+      </w:r>
+    </w:p>
+    <w:p>
+      <w:pPr>
         <w:rPr>
           <w:rFonts w:ascii="Operator Mono Book" w:hAnsi="Operator Mono Book" w:cs="Times New Roman"/>
           <w:b/>
           <w:sz w:val="36"/>
         </w:rPr>
-        <w:t>Objectives:</w:t>
-      </w:r>
-    </w:p>
-    <w:p>
-      <w:pPr>
-        <w:rPr>
-          <w:rFonts w:ascii="Operator Mono Book" w:hAnsi="Operator Mono Book" w:cs="Times New Roman"/>
-        </w:rPr>
-      </w:pPr>
-      <w:r>
-        <w:rPr>
-          <w:rFonts w:ascii="Operator Mono Book" w:hAnsi="Operator Mono Book" w:cs="Times New Roman"/>
-        </w:rPr>
-        <w:t xml:space="preserve">The objective of the assignment is to learn </w:t>
-      </w:r>
-      <w:r>
-        <w:rPr>
-          <w:rFonts w:ascii="Operator Mono Book" w:hAnsi="Operator Mono Book" w:cs="Times New Roman"/>
-        </w:rPr>
-        <w:t xml:space="preserve">how to develop a client-server program and the quirks that comes with such programs. This assignment specifically focuses on </w:t>
-      </w:r>
-      <w:r>
-        <w:rPr>
-          <w:rFonts w:ascii="Operator Mono Book" w:hAnsi="Operator Mono Book" w:cs="Times New Roman"/>
-        </w:rPr>
-        <w:t>sockets</w:t>
-      </w:r>
-      <w:r>
-        <w:rPr>
-          <w:rFonts w:ascii="Operator Mono Book" w:hAnsi="Operator Mono Book" w:cs="Times New Roman"/>
-        </w:rPr>
-        <w:t xml:space="preserve"> for </w:t>
-      </w:r>
-      <w:r>
-        <w:rPr>
-          <w:rFonts w:ascii="Operator Mono Book" w:hAnsi="Operator Mono Book" w:cs="Times New Roman"/>
-        </w:rPr>
-        <w:t xml:space="preserve">communication. In addition, this assignment teaches </w:t>
+      </w:pPr>
+    </w:p>
+    <w:p>
+      <w:pPr>
+        <w:rPr>
+          <w:rFonts w:ascii="Operator Mono Book" w:hAnsi="Operator Mono Book" w:cs="Times New Roman"/>
+          <w:b/>
+          <w:sz w:val="32"/>
+        </w:rPr>
+      </w:pPr>
+      <w:r>
+        <w:rPr>
+          <w:rFonts w:ascii="Operator Mono Book" w:hAnsi="Operator Mono Book" w:cs="Times New Roman"/>
+          <w:b/>
+          <w:sz w:val="32"/>
+        </w:rPr>
+        <w:t>Assumptions:</w:t>
+      </w:r>
+    </w:p>
+    <w:p>
+      <w:pPr>
+        <w:pStyle w:val="ListParagraph"/>
+        <w:numPr>
+          <w:ilvl w:val="0"/>
+          <w:numId w:val="3"/>
+        </w:numPr>
+        <w:rPr>
+          <w:rFonts w:ascii="Operator Mono Book" w:hAnsi="Operator Mono Book" w:cs="Times New Roman"/>
+        </w:rPr>
+      </w:pPr>
+      <w:r>
+        <w:rPr>
+          <w:rFonts w:ascii="Operator Mono Book" w:hAnsi="Operator Mono Book" w:cs="Times New Roman"/>
+        </w:rPr>
+        <w:t>Each user can only have 10 recipients</w:t>
+      </w:r>
+      <w:r>
+        <w:rPr>
+          <w:rFonts w:ascii="Operator Mono Book" w:hAnsi="Operator Mono Book" w:cs="Times New Roman"/>
+        </w:rPr>
+        <w:t xml:space="preserve"> (can be changed in server.h) per session. To refresh this list, they would need to close the session and re-open a new one.</w:t>
+      </w:r>
+    </w:p>
+    <w:p>
+      <w:pPr>
+        <w:pStyle w:val="ListParagraph"/>
+        <w:numPr>
+          <w:ilvl w:val="0"/>
+          <w:numId w:val="3"/>
+        </w:numPr>
+        <w:rPr>
+          <w:rFonts w:ascii="Operator Mono Book" w:hAnsi="Operator Mono Book" w:cs="Times New Roman"/>
+        </w:rPr>
+      </w:pPr>
+      <w:r>
+        <w:rPr>
+          <w:rFonts w:ascii="Operator Mono Book" w:hAnsi="Operator Mono Book" w:cs="Times New Roman"/>
+        </w:rPr>
+        <w:t>The max username length is 30 characters</w:t>
+      </w:r>
+    </w:p>
+    <w:p>
+      <w:pPr>
+        <w:pStyle w:val="ListParagraph"/>
+        <w:numPr>
+          <w:ilvl w:val="0"/>
+          <w:numId w:val="3"/>
+        </w:numPr>
+        <w:rPr>
+          <w:rFonts w:ascii="Operator Mono Book" w:hAnsi="Operator Mono Book" w:cs="Times New Roman"/>
+        </w:rPr>
+      </w:pPr>
+      <w:r>
+        <w:rPr>
+          <w:rFonts w:ascii="Operator Mono Book" w:hAnsi="Operator Mono Book" w:cs="Times New Roman"/>
+        </w:rPr>
+        <w:t>Maximum server message length is 240 characters</w:t>
+      </w:r>
+    </w:p>
+    <w:p>
+      <w:pPr>
+        <w:pStyle w:val="ListParagraph"/>
+        <w:numPr>
+          <w:ilvl w:val="0"/>
+          <w:numId w:val="3"/>
+        </w:numPr>
+        <w:rPr>
+          <w:rFonts w:ascii="Operator Mono Book" w:hAnsi="Operator Mono Book" w:cs="Times New Roman"/>
+        </w:rPr>
+      </w:pPr>
+      <w:r>
+        <w:rPr>
+          <w:rFonts w:ascii="Operator Mono Book" w:hAnsi="Operator Mono Book" w:cs="Times New Roman"/>
+        </w:rPr>
+        <w:t>Maximum user input is 512 characters</w:t>
+      </w:r>
+    </w:p>
+    <w:p>
+      <w:pPr>
+        <w:pStyle w:val="ListParagraph"/>
+        <w:numPr>
+          <w:ilvl w:val="0"/>
+          <w:numId w:val="3"/>
+        </w:numPr>
+        <w:rPr>
+          <w:rFonts w:ascii="Operator Mono Book" w:hAnsi="Operator Mono Book" w:cs="Times New Roman"/>
+        </w:rPr>
+      </w:pPr>
+      <w:r>
+        <w:rPr>
+          <w:rFonts w:ascii="Operator Mono Book" w:hAnsi="Operator Mono Book" w:cs="Times New Roman"/>
+        </w:rPr>
+        <w:t>Maximum number of clients is 5.</w:t>
+      </w:r>
+    </w:p>
+    <w:p>
+      <w:pPr>
+        <w:pStyle w:val="ListParagraph"/>
+        <w:numPr>
+          <w:ilvl w:val="0"/>
+          <w:numId w:val="3"/>
+        </w:numPr>
+        <w:rPr>
+          <w:rFonts w:ascii="Operator Mono Book" w:hAnsi="Operator Mono Book" w:cs="Times New Roman"/>
+        </w:rPr>
+      </w:pPr>
+      <w:r>
+        <w:rPr>
+          <w:rFonts w:ascii="Operator Mono Book" w:hAnsi="Operator Mono Book" w:cs="Times New Roman"/>
+        </w:rPr>
+        <w:t xml:space="preserve">Maximum number of crashed clients for activity report is </w:t>
+      </w:r>
+      <w:r>
+        <w:rPr>
+          <w:rFonts w:ascii="Operator Mono Book" w:hAnsi="Operator Mono Book" w:cs="Times New Roman"/>
+        </w:rPr>
+        <w:t>30</w:t>
       </w:r>
       <w:bookmarkStart w:id="0" w:name="_GoBack"/>
       <w:bookmarkEnd w:id="0"/>
@@ -116,467 +480,7 @@
         <w:rPr>
           <w:rFonts w:ascii="Operator Mono Book" w:hAnsi="Operator Mono Book" w:cs="Times New Roman"/>
         </w:rPr>
-        <w:t xml:space="preserve">us how to catch and control signals. </w:t>
-      </w:r>
-      <w:r>
-        <w:rPr>
-          <w:rFonts w:ascii="Operator Mono Book" w:hAnsi="Operator Mono Book" w:cs="Times New Roman"/>
-        </w:rPr>
-        <w:t>This assignment also taught us how to do various tests and experiments that deals with a client-server program as it can be quite tedious.</w:t>
-      </w:r>
-    </w:p>
-    <w:p>
-      <w:pPr>
-        <w:rPr>
-          <w:rFonts w:ascii="Operator Mono Book" w:hAnsi="Operator Mono Book" w:cs="Times New Roman"/>
-          <w:b/>
-          <w:sz w:val="36"/>
-        </w:rPr>
-      </w:pPr>
-    </w:p>
-    <w:p>
-      <w:pPr>
-        <w:rPr>
-          <w:rFonts w:ascii="Operator Mono Book" w:hAnsi="Operator Mono Book" w:cs="Times New Roman"/>
-          <w:b/>
-          <w:sz w:val="36"/>
-        </w:rPr>
-      </w:pPr>
-      <w:r>
-        <w:rPr>
-          <w:rFonts w:ascii="Operator Mono Book" w:hAnsi="Operator Mono Book" w:cs="Times New Roman"/>
-          <w:b/>
-          <w:sz w:val="36"/>
-        </w:rPr>
-        <w:t>Design Overview:</w:t>
-      </w:r>
-    </w:p>
-    <w:p>
-      <w:pPr>
-        <w:pStyle w:val="ListParagraph"/>
-        <w:numPr>
-          <w:ilvl w:val="0"/>
-          <w:numId w:val="1"/>
-        </w:numPr>
-        <w:rPr>
-          <w:rFonts w:ascii="Operator Mono Book" w:hAnsi="Operator Mono Book" w:cs="Times New Roman"/>
-        </w:rPr>
-      </w:pPr>
-      <w:r>
-        <w:rPr>
-          <w:rFonts w:ascii="Operator Mono Book" w:hAnsi="Operator Mono Book" w:cs="Times New Roman"/>
-        </w:rPr>
-        <w:t xml:space="preserve">.c files – a2chat.c, </w:t>
-      </w:r>
-      <w:proofErr w:type="spellStart"/>
-      <w:r>
-        <w:rPr>
-          <w:rFonts w:ascii="Operator Mono Book" w:hAnsi="Operator Mono Book" w:cs="Times New Roman"/>
-        </w:rPr>
-        <w:t>server.c</w:t>
-      </w:r>
-      <w:proofErr w:type="spellEnd"/>
-      <w:r>
-        <w:rPr>
-          <w:rFonts w:ascii="Operator Mono Book" w:hAnsi="Operator Mono Book" w:cs="Times New Roman"/>
-        </w:rPr>
-        <w:t xml:space="preserve">, </w:t>
-      </w:r>
-      <w:proofErr w:type="spellStart"/>
-      <w:r>
-        <w:rPr>
-          <w:rFonts w:ascii="Operator Mono Book" w:hAnsi="Operator Mono Book" w:cs="Times New Roman"/>
-        </w:rPr>
-        <w:t>client.c</w:t>
-      </w:r>
-      <w:proofErr w:type="spellEnd"/>
-    </w:p>
-    <w:p>
-      <w:pPr>
-        <w:pStyle w:val="ListParagraph"/>
-        <w:numPr>
-          <w:ilvl w:val="1"/>
-          <w:numId w:val="1"/>
-        </w:numPr>
-        <w:rPr>
-          <w:rFonts w:ascii="Operator Mono Book" w:hAnsi="Operator Mono Book" w:cs="Times New Roman"/>
-        </w:rPr>
-      </w:pPr>
-      <w:proofErr w:type="spellStart"/>
-      <w:r>
-        <w:rPr>
-          <w:rFonts w:ascii="Operator Mono Book" w:hAnsi="Operator Mono Book" w:cs="Times New Roman"/>
-        </w:rPr>
-        <w:t>server.c</w:t>
-      </w:r>
-      <w:proofErr w:type="spellEnd"/>
-      <w:r>
-        <w:rPr>
-          <w:rFonts w:ascii="Operator Mono Book" w:hAnsi="Operator Mono Book" w:cs="Times New Roman"/>
-        </w:rPr>
-        <w:t xml:space="preserve"> contains all the functions and functionality that deals with the server.</w:t>
-      </w:r>
-    </w:p>
-    <w:p>
-      <w:pPr>
-        <w:pStyle w:val="ListParagraph"/>
-        <w:numPr>
-          <w:ilvl w:val="1"/>
-          <w:numId w:val="1"/>
-        </w:numPr>
-        <w:rPr>
-          <w:rFonts w:ascii="Operator Mono Book" w:hAnsi="Operator Mono Book" w:cs="Times New Roman"/>
-        </w:rPr>
-      </w:pPr>
-      <w:proofErr w:type="spellStart"/>
-      <w:r>
-        <w:rPr>
-          <w:rFonts w:ascii="Operator Mono Book" w:hAnsi="Operator Mono Book" w:cs="Times New Roman"/>
-        </w:rPr>
-        <w:t>client.c</w:t>
-      </w:r>
-      <w:proofErr w:type="spellEnd"/>
-      <w:r>
-        <w:rPr>
-          <w:rFonts w:ascii="Operator Mono Book" w:hAnsi="Operator Mono Book" w:cs="Times New Roman"/>
-        </w:rPr>
-        <w:t xml:space="preserve"> contains all the functions and functionality that is needed by the client.</w:t>
-      </w:r>
-    </w:p>
-    <w:p>
-      <w:pPr>
-        <w:pStyle w:val="ListParagraph"/>
-        <w:numPr>
-          <w:ilvl w:val="1"/>
-          <w:numId w:val="1"/>
-        </w:numPr>
-        <w:rPr>
-          <w:rFonts w:ascii="Operator Mono Book" w:hAnsi="Operator Mono Book" w:cs="Times New Roman"/>
-        </w:rPr>
-      </w:pPr>
-      <w:r>
-        <w:rPr>
-          <w:rFonts w:ascii="Operator Mono Book" w:hAnsi="Operator Mono Book" w:cs="Times New Roman"/>
-        </w:rPr>
-        <w:t>a2chat.c is the main program which initializes either the server or the client.</w:t>
-      </w:r>
-    </w:p>
-    <w:p>
-      <w:pPr>
-        <w:pStyle w:val="ListParagraph"/>
-        <w:numPr>
-          <w:ilvl w:val="0"/>
-          <w:numId w:val="1"/>
-        </w:numPr>
-        <w:rPr>
-          <w:rFonts w:ascii="Operator Mono Book" w:hAnsi="Operator Mono Book" w:cs="Times New Roman"/>
-        </w:rPr>
-      </w:pPr>
-      <w:r>
-        <w:rPr>
-          <w:rFonts w:ascii="Operator Mono Book" w:hAnsi="Operator Mono Book" w:cs="Times New Roman"/>
-        </w:rPr>
-        <w:t xml:space="preserve">Created a </w:t>
-      </w:r>
-      <w:proofErr w:type="spellStart"/>
-      <w:r>
-        <w:rPr>
-          <w:rFonts w:ascii="Operator Mono Book" w:hAnsi="Operator Mono Book" w:cs="Times New Roman"/>
-        </w:rPr>
-        <w:t>struct</w:t>
-      </w:r>
-      <w:proofErr w:type="spellEnd"/>
-      <w:r>
-        <w:rPr>
-          <w:rFonts w:ascii="Operator Mono Book" w:hAnsi="Operator Mono Book" w:cs="Times New Roman"/>
-        </w:rPr>
-        <w:t xml:space="preserve"> “conn” which holds various information about the clients and its connection. The server looks</w:t>
-      </w:r>
-      <w:r>
-        <w:rPr>
-          <w:rFonts w:ascii="Operator Mono Book" w:hAnsi="Operator Mono Book" w:cs="Times New Roman"/>
-        </w:rPr>
-        <w:t xml:space="preserve"> at this </w:t>
-      </w:r>
-      <w:proofErr w:type="spellStart"/>
-      <w:r>
-        <w:rPr>
-          <w:rFonts w:ascii="Operator Mono Book" w:hAnsi="Operator Mono Book" w:cs="Times New Roman"/>
-        </w:rPr>
-        <w:t>struct</w:t>
-      </w:r>
-      <w:proofErr w:type="spellEnd"/>
-      <w:r>
-        <w:rPr>
-          <w:rFonts w:ascii="Operator Mono Book" w:hAnsi="Operator Mono Book" w:cs="Times New Roman"/>
-        </w:rPr>
-        <w:t xml:space="preserve"> to find the </w:t>
-      </w:r>
-      <w:proofErr w:type="spellStart"/>
-      <w:r>
-        <w:rPr>
-          <w:rFonts w:ascii="Operator Mono Book" w:hAnsi="Operator Mono Book" w:cs="Times New Roman"/>
-        </w:rPr>
-        <w:t>fd</w:t>
-      </w:r>
-      <w:proofErr w:type="spellEnd"/>
-      <w:r>
-        <w:rPr>
-          <w:rFonts w:ascii="Operator Mono Book" w:hAnsi="Operator Mono Book" w:cs="Times New Roman"/>
-        </w:rPr>
-        <w:t>, username</w:t>
-      </w:r>
-      <w:r>
-        <w:rPr>
-          <w:rFonts w:ascii="Operator Mono Book" w:hAnsi="Operator Mono Book" w:cs="Times New Roman"/>
-        </w:rPr>
-        <w:t>, start time, consecutive keep alive misses</w:t>
-      </w:r>
-      <w:r>
-        <w:rPr>
-          <w:rFonts w:ascii="Operator Mono Book" w:hAnsi="Operator Mono Book" w:cs="Times New Roman"/>
-        </w:rPr>
-        <w:t xml:space="preserve"> and </w:t>
-      </w:r>
-      <w:r>
-        <w:rPr>
-          <w:rFonts w:ascii="Operator Mono Book" w:hAnsi="Operator Mono Book" w:cs="Times New Roman"/>
-        </w:rPr>
-        <w:t>recipients</w:t>
-      </w:r>
-      <w:r>
-        <w:rPr>
-          <w:rFonts w:ascii="Operator Mono Book" w:hAnsi="Operator Mono Book" w:cs="Times New Roman"/>
-        </w:rPr>
-        <w:t xml:space="preserve"> of a specific client.</w:t>
-      </w:r>
-    </w:p>
-    <w:p>
-      <w:pPr>
-        <w:pStyle w:val="ListParagraph"/>
-        <w:numPr>
-          <w:ilvl w:val="0"/>
-          <w:numId w:val="1"/>
-        </w:numPr>
-        <w:rPr>
-          <w:rFonts w:ascii="Operator Mono Book" w:hAnsi="Operator Mono Book" w:cs="Times New Roman"/>
-        </w:rPr>
-      </w:pPr>
-      <w:r>
-        <w:rPr>
-          <w:rFonts w:ascii="Operator Mono Book" w:hAnsi="Operator Mono Book" w:cs="Times New Roman"/>
-        </w:rPr>
-        <w:t xml:space="preserve">Created an </w:t>
-      </w:r>
-      <w:proofErr w:type="spellStart"/>
-      <w:r>
-        <w:rPr>
-          <w:rFonts w:ascii="Operator Mono Book" w:hAnsi="Operator Mono Book" w:cs="Times New Roman"/>
-        </w:rPr>
-        <w:t>enum</w:t>
-      </w:r>
-      <w:proofErr w:type="spellEnd"/>
-      <w:r>
-        <w:rPr>
-          <w:rFonts w:ascii="Operator Mono Book" w:hAnsi="Operator Mono Book" w:cs="Times New Roman"/>
-        </w:rPr>
-        <w:t xml:space="preserve"> for all the error codes that a user may encounter.</w:t>
-      </w:r>
-    </w:p>
-    <w:p>
-      <w:pPr>
-        <w:pStyle w:val="ListParagraph"/>
-        <w:numPr>
-          <w:ilvl w:val="0"/>
-          <w:numId w:val="1"/>
-        </w:numPr>
-        <w:rPr>
-          <w:rFonts w:ascii="Operator Mono Book" w:hAnsi="Operator Mono Book" w:cs="Times New Roman"/>
-        </w:rPr>
-      </w:pPr>
-      <w:r>
-        <w:rPr>
-          <w:rFonts w:ascii="Operator Mono Book" w:hAnsi="Operator Mono Book" w:cs="Times New Roman"/>
-        </w:rPr>
-        <w:t>To pass messages between clients and servers, the client is passing a message in a custom format which is then parsed by the server.</w:t>
-      </w:r>
-    </w:p>
-    <w:p>
-      <w:pPr>
-        <w:pStyle w:val="ListParagraph"/>
-        <w:numPr>
-          <w:ilvl w:val="0"/>
-          <w:numId w:val="1"/>
-        </w:numPr>
-        <w:rPr>
-          <w:rFonts w:ascii="Operator Mono Book" w:hAnsi="Operator Mono Book" w:cs="Times New Roman"/>
-        </w:rPr>
-      </w:pPr>
-      <w:r>
-        <w:rPr>
-          <w:rFonts w:ascii="Operator Mono Book" w:hAnsi="Operator Mono Book" w:cs="Times New Roman"/>
-        </w:rPr>
-        <w:t xml:space="preserve">The server ‘defragments’ its </w:t>
-      </w:r>
-      <w:proofErr w:type="spellStart"/>
-      <w:r>
-        <w:rPr>
-          <w:rFonts w:ascii="Operator Mono Book" w:hAnsi="Operator Mono Book" w:cs="Times New Roman"/>
-        </w:rPr>
-        <w:t>pollfd</w:t>
-      </w:r>
-      <w:proofErr w:type="spellEnd"/>
-      <w:r>
-        <w:rPr>
-          <w:rFonts w:ascii="Operator Mono Book" w:hAnsi="Operator Mono Book" w:cs="Times New Roman"/>
-        </w:rPr>
-        <w:t xml:space="preserve"> array when a client disconnects.</w:t>
-      </w:r>
-    </w:p>
-    <w:p>
-      <w:pPr>
-        <w:rPr>
-          <w:rFonts w:ascii="Operator Mono Book" w:hAnsi="Operator Mono Book" w:cs="Times New Roman"/>
-          <w:b/>
-          <w:sz w:val="36"/>
-        </w:rPr>
-      </w:pPr>
-    </w:p>
-    <w:p>
-      <w:pPr>
-        <w:rPr>
-          <w:rFonts w:ascii="Operator Mono Book" w:hAnsi="Operator Mono Book" w:cs="Times New Roman"/>
-          <w:b/>
-          <w:sz w:val="36"/>
-        </w:rPr>
-      </w:pPr>
-      <w:r>
-        <w:rPr>
-          <w:rFonts w:ascii="Operator Mono Book" w:hAnsi="Operator Mono Book" w:cs="Times New Roman"/>
-          <w:b/>
-          <w:sz w:val="36"/>
-        </w:rPr>
-        <w:t>Assumptions</w:t>
-      </w:r>
-      <w:r>
-        <w:rPr>
-          <w:rFonts w:ascii="Operator Mono Book" w:hAnsi="Operator Mono Book" w:cs="Times New Roman"/>
-          <w:b/>
-          <w:sz w:val="36"/>
-        </w:rPr>
-        <w:t>:</w:t>
-      </w:r>
-    </w:p>
-    <w:p>
-      <w:pPr>
-        <w:pStyle w:val="ListParagraph"/>
-        <w:numPr>
-          <w:ilvl w:val="0"/>
-          <w:numId w:val="3"/>
-        </w:numPr>
-        <w:rPr>
-          <w:rFonts w:ascii="Operator Mono Book" w:hAnsi="Operator Mono Book" w:cs="Times New Roman"/>
-        </w:rPr>
-      </w:pPr>
-      <w:r>
-        <w:rPr>
-          <w:rFonts w:ascii="Operator Mono Book" w:hAnsi="Operator Mono Book" w:cs="Times New Roman"/>
-        </w:rPr>
-        <w:t>Each user can only have 10 recipients</w:t>
-      </w:r>
-      <w:r>
-        <w:rPr>
-          <w:rFonts w:ascii="Operator Mono Book" w:hAnsi="Operator Mono Book" w:cs="Times New Roman"/>
-        </w:rPr>
-        <w:t xml:space="preserve"> (can be changed in </w:t>
-      </w:r>
-      <w:proofErr w:type="spellStart"/>
-      <w:r>
-        <w:rPr>
-          <w:rFonts w:ascii="Operator Mono Book" w:hAnsi="Operator Mono Book" w:cs="Times New Roman"/>
-        </w:rPr>
-        <w:t>server.h</w:t>
-      </w:r>
-      <w:proofErr w:type="spellEnd"/>
-      <w:r>
-        <w:rPr>
-          <w:rFonts w:ascii="Operator Mono Book" w:hAnsi="Operator Mono Book" w:cs="Times New Roman"/>
-        </w:rPr>
-        <w:t>) per session. To refresh this list, they would need to close the session and re-open a new one.</w:t>
-      </w:r>
-    </w:p>
-    <w:p>
-      <w:pPr>
-        <w:pStyle w:val="ListParagraph"/>
-        <w:numPr>
-          <w:ilvl w:val="0"/>
-          <w:numId w:val="3"/>
-        </w:numPr>
-        <w:rPr>
-          <w:rFonts w:ascii="Operator Mono Book" w:hAnsi="Operator Mono Book" w:cs="Times New Roman"/>
-        </w:rPr>
-      </w:pPr>
-      <w:r>
-        <w:rPr>
-          <w:rFonts w:ascii="Operator Mono Book" w:hAnsi="Operator Mono Book" w:cs="Times New Roman"/>
-        </w:rPr>
-        <w:t>The max username length is 30 characters</w:t>
-      </w:r>
-    </w:p>
-    <w:p>
-      <w:pPr>
-        <w:pStyle w:val="ListParagraph"/>
-        <w:numPr>
-          <w:ilvl w:val="0"/>
-          <w:numId w:val="3"/>
-        </w:numPr>
-        <w:rPr>
-          <w:rFonts w:ascii="Operator Mono Book" w:hAnsi="Operator Mono Book" w:cs="Times New Roman"/>
-        </w:rPr>
-      </w:pPr>
-      <w:r>
-        <w:rPr>
-          <w:rFonts w:ascii="Operator Mono Book" w:hAnsi="Operator Mono Book" w:cs="Times New Roman"/>
-        </w:rPr>
-        <w:t>Maximum server message length is 240 characters</w:t>
-      </w:r>
-    </w:p>
-    <w:p>
-      <w:pPr>
-        <w:pStyle w:val="ListParagraph"/>
-        <w:numPr>
-          <w:ilvl w:val="0"/>
-          <w:numId w:val="3"/>
-        </w:numPr>
-        <w:rPr>
-          <w:rFonts w:ascii="Operator Mono Book" w:hAnsi="Operator Mono Book" w:cs="Times New Roman"/>
-        </w:rPr>
-      </w:pPr>
-      <w:r>
-        <w:rPr>
-          <w:rFonts w:ascii="Operator Mono Book" w:hAnsi="Operator Mono Book" w:cs="Times New Roman"/>
-        </w:rPr>
-        <w:t>Maximum user input is 512 characters</w:t>
-      </w:r>
-    </w:p>
-    <w:p>
-      <w:pPr>
-        <w:pStyle w:val="ListParagraph"/>
-        <w:numPr>
-          <w:ilvl w:val="0"/>
-          <w:numId w:val="3"/>
-        </w:numPr>
-        <w:rPr>
-          <w:rFonts w:ascii="Operator Mono Book" w:hAnsi="Operator Mono Book" w:cs="Times New Roman"/>
-          <w:b/>
-          <w:sz w:val="36"/>
-        </w:rPr>
-      </w:pPr>
-      <w:r>
-        <w:rPr>
-          <w:rFonts w:ascii="Operator Mono Book" w:hAnsi="Operator Mono Book" w:cs="Times New Roman"/>
-        </w:rPr>
-        <w:t>Maximum number of clients is 5.</w:t>
+        <w:t>. Can be changed in server.h</w:t>
       </w:r>
     </w:p>
     <w:p>
@@ -638,21 +542,7 @@
         <w:rPr>
           <w:rFonts w:ascii="Operator Mono Book" w:hAnsi="Operator Mono Book" w:cs="Times New Roman"/>
         </w:rPr>
-        <w:t xml:space="preserve">I had trouble figuring out how to defragment the connections array and the </w:t>
-      </w:r>
-      <w:proofErr w:type="spellStart"/>
-      <w:r>
-        <w:rPr>
-          <w:rFonts w:ascii="Operator Mono Book" w:hAnsi="Operator Mono Book" w:cs="Times New Roman"/>
-        </w:rPr>
-        <w:t>pollfd</w:t>
-      </w:r>
-      <w:proofErr w:type="spellEnd"/>
-      <w:r>
-        <w:rPr>
-          <w:rFonts w:ascii="Operator Mono Book" w:hAnsi="Operator Mono Book" w:cs="Times New Roman"/>
-        </w:rPr>
-        <w:t xml:space="preserve"> array whenever a client in the middle of the array disconnects.</w:t>
+        <w:t>I had trouble figuring out how to defragment the connections array and the pollfd array whenever a client in the middle of the array disconnects.</w:t>
       </w:r>
     </w:p>
     <w:p>
@@ -730,21 +620,7 @@
         <w:rPr>
           <w:rFonts w:ascii="Operator Mono Book" w:hAnsi="Operator Mono Book" w:cs="Times New Roman"/>
         </w:rPr>
-        <w:t xml:space="preserve">I was having issues when a client unexpectedly disconnects from the server and closes the socket on the client end but the socket is still open on the server end. The server then fails to read the corresponding file descriptor. I fixed this issue by using </w:t>
-      </w:r>
-      <w:proofErr w:type="gramStart"/>
-      <w:r>
-        <w:rPr>
-          <w:rFonts w:ascii="Operator Mono Book" w:hAnsi="Operator Mono Book" w:cs="Times New Roman"/>
-        </w:rPr>
-        <w:t>shutdown(</w:t>
-      </w:r>
-      <w:proofErr w:type="gramEnd"/>
-      <w:r>
-        <w:rPr>
-          <w:rFonts w:ascii="Operator Mono Book" w:hAnsi="Operator Mono Book" w:cs="Times New Roman"/>
-        </w:rPr>
-        <w:t>) instead of close().</w:t>
+        <w:t>I was having issues when a client unexpectedly disconnects from the server and closes the socket on the client end but the socket is still open on the server end. The server then fails to read the corresponding file descriptor. I fixed this issue by using shutdown() instead of close().</w:t>
       </w:r>
     </w:p>
     <w:p>
@@ -817,21 +693,7 @@
         <w:rPr>
           <w:rFonts w:ascii="Operator Mono Book" w:hAnsi="Operator Mono Book" w:cs="Times New Roman"/>
         </w:rPr>
-        <w:t>With the help of ‘</w:t>
-      </w:r>
-      <w:proofErr w:type="spellStart"/>
-      <w:r>
-        <w:rPr>
-          <w:rFonts w:ascii="Operator Mono Book" w:hAnsi="Operator Mono Book" w:cs="Times New Roman"/>
-        </w:rPr>
-        <w:t>tmux</w:t>
-      </w:r>
-      <w:proofErr w:type="spellEnd"/>
-      <w:r>
-        <w:rPr>
-          <w:rFonts w:ascii="Operator Mono Book" w:hAnsi="Operator Mono Book" w:cs="Times New Roman"/>
-        </w:rPr>
-        <w:t>’, I was able to multiplex multiple terminals and open multiple clients to test the functionalities of the program. From there, I would do various tests like messaging, closing, exiting, re-opening and adding recipients etc. Testing was successful and at time of submission I believe that there are no bugs.</w:t>
+        <w:t>With the help of ‘tmux’, I was able to multiplex multiple terminals and open multiple clients to test the functionalities of the program. From there, I would do various tests like messaging, closing, exiting, re-opening and adding recipients etc. Testing was successful and at time of submission I believe that there are no bugs.</w:t>
       </w:r>
     </w:p>
     <w:p>
@@ -853,67 +715,54 @@
         <w:rPr>
           <w:rFonts w:ascii="Operator Mono Book" w:hAnsi="Operator Mono Book" w:cs="Times New Roman"/>
         </w:rPr>
-        <w:t xml:space="preserve">I also tested that the client can connect from different hosts by </w:t>
-      </w:r>
-      <w:proofErr w:type="spellStart"/>
-      <w:r>
-        <w:rPr>
-          <w:rFonts w:ascii="Operator Mono Book" w:hAnsi="Operator Mono Book" w:cs="Times New Roman"/>
-        </w:rPr>
-        <w:t>ssh’ing</w:t>
-      </w:r>
-      <w:proofErr w:type="spellEnd"/>
-      <w:r>
-        <w:rPr>
-          <w:rFonts w:ascii="Operator Mono Book" w:hAnsi="Operator Mono Book" w:cs="Times New Roman"/>
-        </w:rPr>
-        <w:t xml:space="preserve"> to various lab machines.</w:t>
-      </w:r>
-    </w:p>
-    <w:p>
-      <w:pPr>
-        <w:rPr>
-          <w:rFonts w:ascii="Operator Mono Book" w:hAnsi="Operator Mono Book" w:cs="Times New Roman"/>
-          <w:b/>
-          <w:sz w:val="36"/>
-        </w:rPr>
-      </w:pPr>
-    </w:p>
-    <w:p>
-      <w:pPr>
-        <w:rPr>
-          <w:rFonts w:ascii="Operator Mono Book" w:hAnsi="Operator Mono Book" w:cs="Times New Roman"/>
-          <w:b/>
-          <w:sz w:val="36"/>
-        </w:rPr>
-      </w:pPr>
-    </w:p>
-    <w:p>
-      <w:pPr>
-        <w:rPr>
-          <w:rFonts w:ascii="Operator Mono Book" w:hAnsi="Operator Mono Book" w:cs="Times New Roman"/>
-          <w:b/>
-          <w:sz w:val="36"/>
-        </w:rPr>
-      </w:pPr>
-    </w:p>
-    <w:p>
-      <w:pPr>
-        <w:rPr>
-          <w:rFonts w:ascii="Operator Mono Book" w:hAnsi="Operator Mono Book" w:cs="Times New Roman"/>
-          <w:b/>
-          <w:sz w:val="36"/>
-        </w:rPr>
-      </w:pPr>
-    </w:p>
-    <w:p>
-      <w:pPr>
-        <w:rPr>
-          <w:rFonts w:ascii="Operator Mono Book" w:hAnsi="Operator Mono Book" w:cs="Times New Roman"/>
-          <w:b/>
-          <w:sz w:val="36"/>
-        </w:rPr>
-      </w:pPr>
+        <w:t>I also tested that the client can connect from different hosts by ssh’ing to various lab machines.</w:t>
+      </w:r>
+    </w:p>
+    <w:p>
+      <w:pPr>
+        <w:rPr>
+          <w:rFonts w:ascii="Operator Mono Book" w:hAnsi="Operator Mono Book" w:cs="Times New Roman"/>
+        </w:rPr>
+      </w:pPr>
+    </w:p>
+    <w:p>
+      <w:pPr>
+        <w:rPr>
+          <w:rFonts w:ascii="Operator Mono Book" w:hAnsi="Operator Mono Book" w:cs="Times New Roman"/>
+        </w:rPr>
+      </w:pPr>
+      <w:r>
+        <w:rPr>
+          <w:rFonts w:ascii="Operator Mono Book" w:hAnsi="Operator Mono Book" w:cs="Times New Roman"/>
+        </w:rPr>
+        <w:t>In addition, I tested the client crashing by sending the SIGINT alarm. I would then wait for the server to count 1.5*5 seconds and see if the server detects the crash since the client has not sent KEEPALIVE messages.</w:t>
+      </w:r>
+    </w:p>
+    <w:p>
+      <w:pPr>
+        <w:rPr>
+          <w:rFonts w:ascii="Operator Mono Book" w:hAnsi="Operator Mono Book" w:cs="Times New Roman"/>
+        </w:rPr>
+      </w:pPr>
+    </w:p>
+    <w:p>
+      <w:pPr>
+        <w:rPr>
+          <w:rFonts w:ascii="Operator Mono Book" w:hAnsi="Operator Mono Book" w:cs="Times New Roman"/>
+        </w:rPr>
+      </w:pPr>
+      <w:r>
+        <w:rPr>
+          <w:rFonts w:ascii="Operator Mono Book" w:hAnsi="Operator Mono Book" w:cs="Times New Roman"/>
+        </w:rPr>
+        <w:t xml:space="preserve">Also, to test that </w:t>
+      </w:r>
+      <w:r>
+        <w:rPr>
+          <w:rFonts w:ascii="Operator Mono Book" w:hAnsi="Operator Mono Book" w:cs="Times New Roman"/>
+        </w:rPr>
+        <w:t>my signal handler to print the activity report is set properly, I applied the handler to the SIGINT signal and pressed “Ctrl+C” to see if it would print the report. Both of the tests here and above worked.</w:t>
+      </w:r>
     </w:p>
     <w:p>
       <w:pPr>
@@ -1156,19 +1005,47 @@
           <w:u w:val="none"/>
         </w:rPr>
       </w:pPr>
-      <w:r>
+      <w:hyperlink r:id="rId12" w:history="1">
+        <w:r>
+          <w:rPr>
+            <w:rStyle w:val="Hyperlink"/>
+            <w:rFonts w:ascii="Operator Mono Book" w:hAnsi="Operator Mono Book"/>
+          </w:rPr>
+          <w:t>http://www.csc.villanova.edu/~mdamian/threads/posixthreads.html</w:t>
+        </w:r>
+      </w:hyperlink>
+    </w:p>
+    <w:p>
+      <w:pPr>
+        <w:pStyle w:val="ListParagraph"/>
+        <w:numPr>
+          <w:ilvl w:val="0"/>
+          <w:numId w:val="2"/>
+        </w:numPr>
         <w:rPr>
           <w:rStyle w:val="Hyperlink"/>
           <w:rFonts w:ascii="Operator Mono Book" w:hAnsi="Operator Mono Book"/>
           <w:color w:val="auto"/>
           <w:u w:val="none"/>
         </w:rPr>
-        <w:t>http://www.csc.villanova.edu/~mdamian/threads/posixthreads.html</w:t>
-      </w:r>
-    </w:p>
-    <w:p>
-      <w:pPr>
-        <w:pStyle w:val="ListParagraph"/>
+      </w:pPr>
+      <w:hyperlink r:id="rId13" w:history="1">
+        <w:r>
+          <w:rPr>
+            <w:rStyle w:val="Hyperlink"/>
+            <w:rFonts w:ascii="Operator Mono Book" w:hAnsi="Operator Mono Book"/>
+          </w:rPr>
+          <w:t>https://www.linuxprogrammingblog.com/code-examples/sigaction</w:t>
+        </w:r>
+      </w:hyperlink>
+    </w:p>
+    <w:p>
+      <w:pPr>
+        <w:pStyle w:val="ListParagraph"/>
+        <w:numPr>
+          <w:ilvl w:val="0"/>
+          <w:numId w:val="2"/>
+        </w:numPr>
         <w:rPr>
           <w:rStyle w:val="Hyperlink"/>
           <w:rFonts w:ascii="Operator Mono Book" w:hAnsi="Operator Mono Book"/>
@@ -1190,6 +1067,17 @@
     </w:p>
     <w:p>
       <w:pPr>
+        <w:pStyle w:val="ListParagraph"/>
+        <w:rPr>
+          <w:rStyle w:val="Hyperlink"/>
+          <w:rFonts w:ascii="Operator Mono Book" w:hAnsi="Operator Mono Book"/>
+          <w:color w:val="auto"/>
+          <w:u w:val="none"/>
+        </w:rPr>
+      </w:pPr>
+    </w:p>
+    <w:p>
+      <w:pPr>
         <w:rPr>
           <w:rFonts w:ascii="Operator Mono Book" w:hAnsi="Operator Mono Book" w:cs="Times New Roman"/>
           <w:b/>
@@ -1241,47 +1129,23 @@
           <w:rFonts w:ascii="Operator Mono Book" w:hAnsi="Operator Mono Book"/>
         </w:rPr>
       </w:pPr>
-      <w:proofErr w:type="gramStart"/>
-      <w:r>
-        <w:rPr>
-          <w:rFonts w:ascii="Operator Mono Book" w:hAnsi="Operator Mono Book"/>
-        </w:rPr>
-        <w:t>`./</w:t>
-      </w:r>
-      <w:proofErr w:type="gramEnd"/>
-      <w:r>
-        <w:rPr>
-          <w:rFonts w:ascii="Operator Mono Book" w:hAnsi="Operator Mono Book"/>
-        </w:rPr>
-        <w:t>a2rchat -s [</w:t>
-      </w:r>
-      <w:proofErr w:type="spellStart"/>
+      <w:r>
+        <w:rPr>
+          <w:rFonts w:ascii="Operator Mono Book" w:hAnsi="Operator Mono Book"/>
+        </w:rPr>
+        <w:t>`./a2rchat -s [</w:t>
+      </w:r>
       <w:r>
         <w:rPr>
           <w:rFonts w:ascii="Operator Mono Book" w:hAnsi="Operator Mono Book"/>
         </w:rPr>
         <w:t>portnumber</w:t>
       </w:r>
-      <w:proofErr w:type="spellEnd"/>
-      <w:r>
-        <w:rPr>
-          <w:rFonts w:ascii="Operator Mono Book" w:hAnsi="Operator Mono Book"/>
-        </w:rPr>
-        <w:t>] [</w:t>
-      </w:r>
-      <w:proofErr w:type="spellStart"/>
-      <w:r>
-        <w:rPr>
-          <w:rFonts w:ascii="Operator Mono Book" w:hAnsi="Operator Mono Book"/>
-        </w:rPr>
-        <w:t>num</w:t>
-      </w:r>
-      <w:proofErr w:type="spellEnd"/>
-      <w:r>
-        <w:rPr>
-          <w:rFonts w:ascii="Operator Mono Book" w:hAnsi="Operator Mono Book"/>
-        </w:rPr>
-        <w:t xml:space="preserve"> clients]`</w:t>
+      <w:r>
+        <w:rPr>
+          <w:rFonts w:ascii="Operator Mono Book" w:hAnsi="Operator Mono Book"/>
+        </w:rPr>
+        <w:t>] [num clients]`</w:t>
       </w:r>
     </w:p>
     <w:p>
@@ -1310,28 +1174,12 @@
           <w:rFonts w:ascii="Operator Mono Book" w:hAnsi="Operator Mono Book"/>
         </w:rPr>
       </w:pPr>
-      <w:proofErr w:type="gramStart"/>
-      <w:r>
-        <w:rPr>
-          <w:rFonts w:ascii="Operator Mono Book" w:hAnsi="Operator Mono Book"/>
-        </w:rPr>
-        <w:t>`./</w:t>
-      </w:r>
-      <w:proofErr w:type="gramEnd"/>
-      <w:r>
-        <w:rPr>
-          <w:rFonts w:ascii="Operator Mono Book" w:hAnsi="Operator Mono Book"/>
-        </w:rPr>
-        <w:t>a2rchat -c [</w:t>
-      </w:r>
-      <w:proofErr w:type="spellStart"/>
-      <w:r>
-        <w:rPr>
-          <w:rFonts w:ascii="Operator Mono Book" w:hAnsi="Operator Mono Book"/>
-        </w:rPr>
-        <w:t>portnumber</w:t>
-      </w:r>
-      <w:proofErr w:type="spellEnd"/>
+      <w:r>
+        <w:rPr>
+          <w:rFonts w:ascii="Operator Mono Book" w:hAnsi="Operator Mono Book"/>
+        </w:rPr>
+        <w:t>`./a2rchat -c [portnumber</w:t>
+      </w:r>
       <w:r>
         <w:rPr>
           <w:rFonts w:ascii="Operator Mono Book" w:hAnsi="Operator Mono Book"/>
@@ -1342,21 +1190,7 @@
         <w:rPr>
           <w:rFonts w:ascii="Operator Mono Book" w:hAnsi="Operator Mono Book"/>
         </w:rPr>
-        <w:t xml:space="preserve"> [</w:t>
-      </w:r>
-      <w:proofErr w:type="spellStart"/>
-      <w:r>
-        <w:rPr>
-          <w:rFonts w:ascii="Operator Mono Book" w:hAnsi="Operator Mono Book"/>
-        </w:rPr>
-        <w:t>serveraddress</w:t>
-      </w:r>
-      <w:proofErr w:type="spellEnd"/>
-      <w:r>
-        <w:rPr>
-          <w:rFonts w:ascii="Operator Mono Book" w:hAnsi="Operator Mono Book"/>
-        </w:rPr>
-        <w:t>]</w:t>
+        <w:t xml:space="preserve"> [serveraddress]</w:t>
       </w:r>
       <w:r>
         <w:rPr>

</xml_diff>

<commit_message>
a3 finished, init commit a4 (stack done)
</commit_message>
<xml_diff>
--- a/Assignments/a3/documentation.docx
+++ b/Assignments/a3/documentation.docx
@@ -108,7 +108,19 @@
         <w:rPr>
           <w:rFonts w:ascii="Operator Mono Book" w:hAnsi="Operator Mono Book" w:cs="Times New Roman"/>
         </w:rPr>
-        <w:t xml:space="preserve">communication. In addition, this assignment teaches us how to catch and control signals. </w:t>
+        <w:t>communication. In addition, this assignment teaches us how to catch and control signals</w:t>
+      </w:r>
+      <w:r>
+        <w:rPr>
+          <w:rFonts w:ascii="Operator Mono Book" w:hAnsi="Operator Mono Book" w:cs="Times New Roman"/>
+        </w:rPr>
+        <w:t xml:space="preserve"> with signal handlers</w:t>
+      </w:r>
+      <w:r>
+        <w:rPr>
+          <w:rFonts w:ascii="Operator Mono Book" w:hAnsi="Operator Mono Book" w:cs="Times New Roman"/>
+        </w:rPr>
+        <w:t xml:space="preserve">. </w:t>
       </w:r>
       <w:r>
         <w:rPr>
@@ -158,7 +170,19 @@
         <w:rPr>
           <w:rFonts w:ascii="Operator Mono Book" w:hAnsi="Operator Mono Book" w:cs="Times New Roman"/>
         </w:rPr>
-        <w:t>.c files – a2chat.c, server.c, client.c</w:t>
+        <w:t>.c fi</w:t>
+      </w:r>
+      <w:r>
+        <w:rPr>
+          <w:rFonts w:ascii="Operator Mono Book" w:hAnsi="Operator Mono Book" w:cs="Times New Roman"/>
+        </w:rPr>
+        <w:t>les – a3</w:t>
+      </w:r>
+      <w:r>
+        <w:rPr>
+          <w:rFonts w:ascii="Operator Mono Book" w:hAnsi="Operator Mono Book" w:cs="Times New Roman"/>
+        </w:rPr>
+        <w:t>chat.c, server.c, client.c</w:t>
       </w:r>
     </w:p>
     <w:p>
@@ -212,7 +236,13 @@
         <w:rPr>
           <w:rFonts w:ascii="Operator Mono Book" w:hAnsi="Operator Mono Book" w:cs="Times New Roman"/>
         </w:rPr>
-        <w:t>a2chat.c is the main program which initializes either the server or the client.</w:t>
+        <w:t>a3</w:t>
+      </w:r>
+      <w:r>
+        <w:rPr>
+          <w:rFonts w:ascii="Operator Mono Book" w:hAnsi="Operator Mono Book" w:cs="Times New Roman"/>
+        </w:rPr>
+        <w:t>chat.c is the main program which initializes either the server or the client.</w:t>
       </w:r>
     </w:p>
     <w:p>
@@ -466,6 +496,7 @@
         <w:rPr>
           <w:rFonts w:ascii="Operator Mono Book" w:hAnsi="Operator Mono Book" w:cs="Times New Roman"/>
         </w:rPr>
+        <w:lastRenderedPageBreak/>
         <w:t xml:space="preserve">Maximum number of crashed clients for activity report is </w:t>
       </w:r>
       <w:r>
@@ -473,181 +504,218 @@
           <w:rFonts w:ascii="Operator Mono Book" w:hAnsi="Operator Mono Book" w:cs="Times New Roman"/>
         </w:rPr>
         <w:t>30</w:t>
+      </w:r>
+      <w:r>
+        <w:rPr>
+          <w:rFonts w:ascii="Operator Mono Book" w:hAnsi="Operator Mono Book" w:cs="Times New Roman"/>
+        </w:rPr>
+        <w:t>. Can be changed in server.h</w:t>
+      </w:r>
+    </w:p>
+    <w:p>
+      <w:pPr>
+        <w:ind w:left="360"/>
+        <w:rPr>
+          <w:rFonts w:ascii="Operator Mono Book" w:hAnsi="Operator Mono Book" w:cs="Times New Roman"/>
+          <w:b/>
+          <w:sz w:val="36"/>
+        </w:rPr>
+      </w:pPr>
+      <w:r>
+        <w:rPr>
+          <w:rFonts w:ascii="Operator Mono Book" w:hAnsi="Operator Mono Book" w:cs="Times New Roman"/>
+          <w:b/>
+          <w:sz w:val="36"/>
+        </w:rPr>
+        <w:t xml:space="preserve"> </w:t>
+      </w:r>
+    </w:p>
+    <w:p>
+      <w:pPr>
+        <w:rPr>
+          <w:rFonts w:ascii="Operator Mono Book" w:hAnsi="Operator Mono Book" w:cs="Times New Roman"/>
+          <w:b/>
+          <w:sz w:val="36"/>
+        </w:rPr>
+      </w:pPr>
+      <w:r>
+        <w:rPr>
+          <w:rFonts w:ascii="Operator Mono Book" w:hAnsi="Operator Mono Book" w:cs="Times New Roman"/>
+          <w:b/>
+          <w:sz w:val="36"/>
+        </w:rPr>
+        <w:t>Project Status:</w:t>
+      </w:r>
+    </w:p>
+    <w:p>
+      <w:pPr>
+        <w:rPr>
+          <w:rFonts w:ascii="Operator Mono Book" w:hAnsi="Operator Mono Book" w:cs="Times New Roman"/>
+        </w:rPr>
+      </w:pPr>
+    </w:p>
+    <w:p>
+      <w:pPr>
+        <w:rPr>
+          <w:rFonts w:ascii="Operator Mono Book" w:hAnsi="Operator Mono Book" w:cs="Times New Roman"/>
+        </w:rPr>
+      </w:pPr>
+      <w:r>
+        <w:rPr>
+          <w:rFonts w:ascii="Operator Mono Book" w:hAnsi="Operator Mono Book" w:cs="Times New Roman"/>
+        </w:rPr>
+        <w:t xml:space="preserve">At time of submission, the assignment is working as specified. </w:t>
+      </w:r>
+      <w:r>
+        <w:rPr>
+          <w:rFonts w:ascii="Operator Mono Book" w:hAnsi="Operator Mono Book" w:cs="Times New Roman"/>
+        </w:rPr>
+        <w:t>I had trouble figuring out how to defragment the connections array and the pollfd array whenever a client in the middle of the array disconnects.</w:t>
+      </w:r>
+      <w:r>
+        <w:rPr>
+          <w:rFonts w:ascii="Operator Mono Book" w:hAnsi="Operator Mono Book" w:cs="Times New Roman"/>
+        </w:rPr>
+        <w:t xml:space="preserve"> </w:t>
+      </w:r>
+    </w:p>
+    <w:p>
+      <w:pPr>
+        <w:rPr>
+          <w:rFonts w:ascii="Operator Mono Book" w:hAnsi="Operator Mono Book" w:cs="Times New Roman"/>
+        </w:rPr>
+      </w:pPr>
+    </w:p>
+    <w:p>
+      <w:pPr>
+        <w:rPr>
+          <w:rFonts w:ascii="Operator Mono Book" w:hAnsi="Operator Mono Book" w:cs="Times New Roman"/>
+        </w:rPr>
+      </w:pPr>
+      <w:r>
+        <w:rPr>
+          <w:rFonts w:ascii="Operator Mono Book" w:hAnsi="Operator Mono Book" w:cs="Times New Roman"/>
+        </w:rPr>
+        <w:t xml:space="preserve">I had issues when a client is sending a message to a client that has crashed, and the server hasn’t </w:t>
+      </w:r>
+      <w:r>
+        <w:rPr>
+          <w:rFonts w:ascii="Operator Mono Book" w:hAnsi="Operator Mono Book" w:cs="Times New Roman"/>
+        </w:rPr>
+        <w:t>detected the crash yet.</w:t>
+      </w:r>
+    </w:p>
+    <w:p>
+      <w:pPr>
+        <w:rPr>
+          <w:rFonts w:ascii="Operator Mono Book" w:hAnsi="Operator Mono Book" w:cs="Times New Roman"/>
+        </w:rPr>
+      </w:pPr>
+    </w:p>
+    <w:p>
+      <w:pPr>
+        <w:rPr>
+          <w:rFonts w:ascii="Operator Mono Book" w:hAnsi="Operator Mono Book" w:cs="Times New Roman"/>
+        </w:rPr>
+      </w:pPr>
+      <w:r>
+        <w:rPr>
+          <w:rFonts w:ascii="Operator Mono Book" w:hAnsi="Operator Mono Book" w:cs="Times New Roman"/>
+        </w:rPr>
+        <w:t xml:space="preserve">Another difficulty I was having </w:t>
+      </w:r>
+      <w:r>
+        <w:rPr>
+          <w:rFonts w:ascii="Operator Mono Book" w:hAnsi="Operator Mono Book" w:cs="Times New Roman"/>
+        </w:rPr>
+        <w:t>is when the server is already serving the max amount of clients (say 5) and another client (6</w:t>
+      </w:r>
+      <w:r>
+        <w:rPr>
+          <w:rFonts w:ascii="Operator Mono Book" w:hAnsi="Operator Mono Book" w:cs="Times New Roman"/>
+          <w:vertAlign w:val="superscript"/>
+        </w:rPr>
+        <w:t>th</w:t>
+      </w:r>
+      <w:r>
+        <w:rPr>
+          <w:rFonts w:ascii="Operator Mono Book" w:hAnsi="Operator Mono Book" w:cs="Times New Roman"/>
+        </w:rPr>
+        <w:t>) tries to connect. This client is not given an error but will wait for a client to disconnect. To fix this issue, I let the 6</w:t>
+      </w:r>
+      <w:r>
+        <w:rPr>
+          <w:rFonts w:ascii="Operator Mono Book" w:hAnsi="Operator Mono Book" w:cs="Times New Roman"/>
+          <w:vertAlign w:val="superscript"/>
+        </w:rPr>
+        <w:t>th</w:t>
+      </w:r>
+      <w:r>
+        <w:rPr>
+          <w:rFonts w:ascii="Operator Mono Book" w:hAnsi="Operator Mono Book" w:cs="Times New Roman"/>
+        </w:rPr>
+        <w:t xml:space="preserve"> client connect then the server sends it a message that the server is full.</w:t>
+      </w:r>
+    </w:p>
+    <w:p>
+      <w:pPr>
+        <w:rPr>
+          <w:rFonts w:ascii="Operator Mono Book" w:hAnsi="Operator Mono Book" w:cs="Times New Roman"/>
+        </w:rPr>
+      </w:pPr>
+    </w:p>
+    <w:p>
+      <w:pPr>
+        <w:rPr>
+          <w:rFonts w:ascii="Operator Mono Book" w:hAnsi="Operator Mono Book" w:cs="Times New Roman"/>
+        </w:rPr>
+      </w:pPr>
+      <w:r>
+        <w:rPr>
+          <w:rFonts w:ascii="Operator Mono Book" w:hAnsi="Operator Mono Book" w:cs="Times New Roman"/>
+        </w:rPr>
+        <w:t xml:space="preserve">Also, </w:t>
+      </w:r>
+      <w:r>
+        <w:rPr>
+          <w:rFonts w:ascii="Operator Mono Book" w:hAnsi="Operator Mono Book" w:cs="Times New Roman"/>
+        </w:rPr>
+        <w:t>I was having issues when a client unexpectedly disconnects from the server and closes the socket on the client end but the socket is still open on the server end. The server then fails to read the corresponding file descriptor. I fixed this issue by using shutdown() instead of close().</w:t>
+      </w:r>
+    </w:p>
+    <w:p>
+      <w:pPr>
+        <w:rPr>
+          <w:rFonts w:ascii="Operator Mono Book" w:hAnsi="Operator Mono Book" w:cs="Times New Roman"/>
+        </w:rPr>
+      </w:pPr>
+    </w:p>
+    <w:p>
+      <w:pPr>
+        <w:rPr>
+          <w:rFonts w:ascii="Operator Mono Book" w:hAnsi="Operator Mono Book" w:cs="Times New Roman"/>
+        </w:rPr>
+      </w:pPr>
+      <w:r>
+        <w:rPr>
+          <w:rFonts w:ascii="Operator Mono Book" w:hAnsi="Operator Mono Book" w:cs="Times New Roman"/>
+        </w:rPr>
+        <w:t xml:space="preserve">The last difficulty I had with the project is </w:t>
+      </w:r>
+      <w:r>
+        <w:rPr>
+          <w:rFonts w:ascii="Operator Mono Book" w:hAnsi="Operator Mono Book" w:cs="Times New Roman"/>
+        </w:rPr>
+        <w:t xml:space="preserve">in regards to the activity report. </w:t>
+      </w:r>
+      <w:r>
+        <w:rPr>
+          <w:rFonts w:ascii="Operator Mono Book" w:hAnsi="Operator Mono Book" w:cs="Times New Roman"/>
+        </w:rPr>
+        <w:t>Poll() is returning -1 when alarm() sends the SIGALRM signal. I learned that this happens during poll() or read(), etc and is interrupted by a signal. I chose to ignore the EINTR errno.</w:t>
       </w:r>
       <w:bookmarkStart w:id="0" w:name="_GoBack"/>
       <w:bookmarkEnd w:id="0"/>
-      <w:r>
-        <w:rPr>
-          <w:rFonts w:ascii="Operator Mono Book" w:hAnsi="Operator Mono Book" w:cs="Times New Roman"/>
-        </w:rPr>
-        <w:t>. Can be changed in server.h</w:t>
-      </w:r>
-    </w:p>
-    <w:p>
-      <w:pPr>
-        <w:ind w:left="360"/>
-        <w:rPr>
-          <w:rFonts w:ascii="Operator Mono Book" w:hAnsi="Operator Mono Book" w:cs="Times New Roman"/>
-          <w:b/>
-          <w:sz w:val="36"/>
-        </w:rPr>
-      </w:pPr>
-      <w:r>
-        <w:rPr>
-          <w:rFonts w:ascii="Operator Mono Book" w:hAnsi="Operator Mono Book" w:cs="Times New Roman"/>
-          <w:b/>
-          <w:sz w:val="36"/>
-        </w:rPr>
-        <w:lastRenderedPageBreak/>
-        <w:t xml:space="preserve"> </w:t>
-      </w:r>
-    </w:p>
-    <w:p>
-      <w:pPr>
-        <w:rPr>
-          <w:rFonts w:ascii="Operator Mono Book" w:hAnsi="Operator Mono Book" w:cs="Times New Roman"/>
-          <w:b/>
-          <w:sz w:val="36"/>
-        </w:rPr>
-      </w:pPr>
-      <w:r>
-        <w:rPr>
-          <w:rFonts w:ascii="Operator Mono Book" w:hAnsi="Operator Mono Book" w:cs="Times New Roman"/>
-          <w:b/>
-          <w:sz w:val="36"/>
-        </w:rPr>
-        <w:t>Project Status:</w:t>
-      </w:r>
-    </w:p>
-    <w:p>
-      <w:pPr>
-        <w:rPr>
-          <w:rFonts w:ascii="Operator Mono Book" w:hAnsi="Operator Mono Book" w:cs="Times New Roman"/>
-        </w:rPr>
-      </w:pPr>
-    </w:p>
-    <w:p>
-      <w:pPr>
-        <w:rPr>
-          <w:rFonts w:ascii="Operator Mono Book" w:hAnsi="Operator Mono Book" w:cs="Times New Roman"/>
-        </w:rPr>
-      </w:pPr>
-      <w:r>
-        <w:rPr>
-          <w:rFonts w:ascii="Operator Mono Book" w:hAnsi="Operator Mono Book" w:cs="Times New Roman"/>
-        </w:rPr>
-        <w:t xml:space="preserve">At time of submission, the assignment is working as specified. </w:t>
-      </w:r>
-      <w:r>
-        <w:rPr>
-          <w:rFonts w:ascii="Operator Mono Book" w:hAnsi="Operator Mono Book" w:cs="Times New Roman"/>
-        </w:rPr>
-        <w:t>I had trouble figuring out how to defragment the connections array and the pollfd array whenever a client in the middle of the array disconnects.</w:t>
-      </w:r>
-    </w:p>
-    <w:p>
-      <w:pPr>
-        <w:rPr>
-          <w:rFonts w:ascii="Operator Mono Book" w:hAnsi="Operator Mono Book" w:cs="Times New Roman"/>
-        </w:rPr>
-      </w:pPr>
-    </w:p>
-    <w:p>
-      <w:pPr>
-        <w:rPr>
-          <w:rFonts w:ascii="Operator Mono Book" w:hAnsi="Operator Mono Book" w:cs="Times New Roman"/>
-        </w:rPr>
-      </w:pPr>
-      <w:r>
-        <w:rPr>
-          <w:rFonts w:ascii="Operator Mono Book" w:hAnsi="Operator Mono Book" w:cs="Times New Roman"/>
-        </w:rPr>
-        <w:t xml:space="preserve">Another difficulty I was having </w:t>
-      </w:r>
-      <w:r>
-        <w:rPr>
-          <w:rFonts w:ascii="Operator Mono Book" w:hAnsi="Operator Mono Book" w:cs="Times New Roman"/>
-        </w:rPr>
-        <w:t>is when the server is already serving the max amount of clients (say 5) and another client (6</w:t>
-      </w:r>
-      <w:r>
-        <w:rPr>
-          <w:rFonts w:ascii="Operator Mono Book" w:hAnsi="Operator Mono Book" w:cs="Times New Roman"/>
-          <w:vertAlign w:val="superscript"/>
-        </w:rPr>
-        <w:t>th</w:t>
-      </w:r>
-      <w:r>
-        <w:rPr>
-          <w:rFonts w:ascii="Operator Mono Book" w:hAnsi="Operator Mono Book" w:cs="Times New Roman"/>
-        </w:rPr>
-        <w:t>) tries to connect. This client is not given an error but will wait for a client to disconnect. To fix this issue, I let the 6</w:t>
-      </w:r>
-      <w:r>
-        <w:rPr>
-          <w:rFonts w:ascii="Operator Mono Book" w:hAnsi="Operator Mono Book" w:cs="Times New Roman"/>
-          <w:vertAlign w:val="superscript"/>
-        </w:rPr>
-        <w:t>th</w:t>
-      </w:r>
-      <w:r>
-        <w:rPr>
-          <w:rFonts w:ascii="Operator Mono Book" w:hAnsi="Operator Mono Book" w:cs="Times New Roman"/>
-        </w:rPr>
-        <w:t xml:space="preserve"> client connect then the server sends it a message that the server is full.</w:t>
-      </w:r>
-    </w:p>
-    <w:p>
-      <w:pPr>
-        <w:rPr>
-          <w:rFonts w:ascii="Operator Mono Book" w:hAnsi="Operator Mono Book" w:cs="Times New Roman"/>
-        </w:rPr>
-      </w:pPr>
-    </w:p>
-    <w:p>
-      <w:pPr>
-        <w:rPr>
-          <w:rFonts w:ascii="Operator Mono Book" w:hAnsi="Operator Mono Book" w:cs="Times New Roman"/>
-        </w:rPr>
-      </w:pPr>
-      <w:r>
-        <w:rPr>
-          <w:rFonts w:ascii="Operator Mono Book" w:hAnsi="Operator Mono Book" w:cs="Times New Roman"/>
-        </w:rPr>
-        <w:t xml:space="preserve">Also, </w:t>
-      </w:r>
-      <w:r>
-        <w:rPr>
-          <w:rFonts w:ascii="Operator Mono Book" w:hAnsi="Operator Mono Book" w:cs="Times New Roman"/>
-        </w:rPr>
-        <w:t>I was having issues when a client unexpectedly disconnects from the server and closes the socket on the client end but the socket is still open on the server end. The server then fails to read the corresponding file descriptor. I fixed this issue by using shutdown() instead of close().</w:t>
-      </w:r>
-    </w:p>
-    <w:p>
-      <w:pPr>
-        <w:rPr>
-          <w:rFonts w:ascii="Operator Mono Book" w:hAnsi="Operator Mono Book" w:cs="Times New Roman"/>
-        </w:rPr>
-      </w:pPr>
-    </w:p>
-    <w:p>
-      <w:pPr>
-        <w:rPr>
-          <w:rFonts w:ascii="Operator Mono Book" w:hAnsi="Operator Mono Book" w:cs="Times New Roman"/>
-        </w:rPr>
-      </w:pPr>
-      <w:r>
-        <w:rPr>
-          <w:rFonts w:ascii="Operator Mono Book" w:hAnsi="Operator Mono Book" w:cs="Times New Roman"/>
-        </w:rPr>
-        <w:t xml:space="preserve">The last difficulty I had with the project is </w:t>
-      </w:r>
-      <w:r>
-        <w:rPr>
-          <w:rFonts w:ascii="Operator Mono Book" w:hAnsi="Operator Mono Book" w:cs="Times New Roman"/>
-        </w:rPr>
-        <w:t>in regards to the activity report. TODO</w:t>
-      </w:r>
     </w:p>
     <w:p>
       <w:pPr>
@@ -1133,7 +1201,13 @@
         <w:rPr>
           <w:rFonts w:ascii="Operator Mono Book" w:hAnsi="Operator Mono Book"/>
         </w:rPr>
-        <w:t>`./a2rchat -s [</w:t>
+        <w:t>`./a3</w:t>
+      </w:r>
+      <w:r>
+        <w:rPr>
+          <w:rFonts w:ascii="Operator Mono Book" w:hAnsi="Operator Mono Book"/>
+        </w:rPr>
+        <w:t>chat -s [</w:t>
       </w:r>
       <w:r>
         <w:rPr>
@@ -1178,7 +1252,13 @@
         <w:rPr>
           <w:rFonts w:ascii="Operator Mono Book" w:hAnsi="Operator Mono Book"/>
         </w:rPr>
-        <w:t>`./a2rchat -c [portnumber</w:t>
+        <w:t>`./a3</w:t>
+      </w:r>
+      <w:r>
+        <w:rPr>
+          <w:rFonts w:ascii="Operator Mono Book" w:hAnsi="Operator Mono Book"/>
+        </w:rPr>
+        <w:t>chat -c [portnumber</w:t>
       </w:r>
       <w:r>
         <w:rPr>

</xml_diff>